<commit_message>
Fixed bug with certain IQ scores returning None
</commit_message>
<xml_diff>
--- a/WISC_IV_rapport.docx
+++ b/WISC_IV_rapport.docx
@@ -7,7 +7,7 @@
         <w:pStyle w:val="Title"/>
       </w:pPr>
       <w:r>
-        <w:t>WISC-IV rapport 25-06-23</w:t>
+        <w:t>WISC-IV rapport 27-06-23</w:t>
       </w:r>
     </w:p>
     <w:p>
@@ -35,7 +35,7 @@
     </w:p>
     <w:p>
       <w:r>
-        <w:t xml:space="preserve">HIK (hele skalaen intelligenskvotient) blev målt til 160 (95% KI mellem 145-151), hvilket er langt over gennemsnittet. Denne score var 5. percentil, hvilket vil sige at 5% af børnene i norm-gruppen scorede lavere. VFI (verbalt forståelses-indeks) blev målt til 84 (95% KI mellem 95-105), hvilket er noget under gennemsnittet. Denne score var 50. percentil, hvilket vil sige at 50% af børnene i norm-gruppen scorede lavere. VSI (visuo-spatial (visuelt/rumligt) indeks) blev målt til 84 (95% KI mellem 70-90), hvilket er noget under gennemsnittet. Denne score var 25. percentil, hvilket vil sige at 25% af børnene i norm-gruppen scorede lavere. LRI (logisk ræsonnerings-indeks) blev målt til 84 (95% KI mellem 65-78), hvilket er noget under gennemsnittet. Denne score var 10. percentil, hvilket vil sige at 10% af børnene i norm-gruppen scorede lavere. AHI (arbejdshukommelses-indeks) blev målt til 84 (95% KI mellem 110-130), hvilket er noget under gennemsnittet. Denne score var 64. percentil, hvilket vil sige at 64% af børnene i norm-gruppen scorede lavere. FHI (forarbejdningshastigheds-indeks) blev målt til 84 (95% KI mellem 125-135), hvilket er noget under gennemsnittet. Denne score var 98. percentil, hvilket vil sige at 98% af børnene i norm-gruppen scorede lavere. </w:t>
+        <w:t xml:space="preserve">VFI (verbalt forståelses-indeks) blev målt til 68 (95% KI mellem 63-80), hvilket er langt under gennemsnittet. Denne score var 2. percentil, hvilket vil sige at 2% af børnene i norm-gruppen scorede lavere. VSI (visuo-spatial (visuelt/rumligt) indeks) blev målt til 86 (95% KI mellem 79-96), hvilket er gennemsnitligt. Denne score var 18. percentil, hvilket vil sige at 18% af børnene i norm-gruppen scorede lavere. RSI (logisk ræsonnerings-indeks) blev målt til 67 (95% KI mellem 62-77), hvilket er langt under gennemsnittet. Denne score var 1. percentil, hvilket vil sige at 1% af børnene i norm-gruppen scorede lavere. AHI (arbejdshukommelses-indeks) blev målt til 82 (95% KI mellem 76-91), hvilket er noget under gennemsnittet. Denne score var 12. percentil, hvilket vil sige at 12% af børnene i norm-gruppen scorede lavere. FHI (forarbejdningshastigheds-indeks) blev målt til 89 (95% KI mellem 81-99), hvilket er gennemsnitligt. Denne score var 23. percentil, hvilket vil sige at 23% af børnene i norm-gruppen scorede lavere. HIK (hele skalaen intelligenskvotient) blev målt til 70 (95% KI mellem 65-78), hvilket er noget under gennemsnittet. Denne score var 2. percentil, hvilket vil sige at 2% af børnene i norm-gruppen scorede lavere. </w:t>
       </w:r>
     </w:p>
     <w:tbl>
@@ -301,58 +301,6 @@
           </w:tcPr>
           <w:p>
             <w:r>
-              <w:t>HIK</w:t>
-            </w:r>
-          </w:p>
-        </w:tc>
-        <w:tc>
-          <w:tcPr>
-            <w:tcW w:type="dxa" w:w="1728"/>
-          </w:tcPr>
-          <w:p>
-            <w:r>
-              <w:t>160</w:t>
-            </w:r>
-          </w:p>
-        </w:tc>
-        <w:tc>
-          <w:tcPr>
-            <w:tcW w:type="dxa" w:w="1728"/>
-          </w:tcPr>
-          <w:p>
-            <w:r>
-              <w:t>145-151</w:t>
-            </w:r>
-          </w:p>
-        </w:tc>
-        <w:tc>
-          <w:tcPr>
-            <w:tcW w:type="dxa" w:w="1728"/>
-          </w:tcPr>
-          <w:p>
-            <w:r>
-              <w:t>5</w:t>
-            </w:r>
-          </w:p>
-        </w:tc>
-        <w:tc>
-          <w:tcPr>
-            <w:tcW w:type="dxa" w:w="1728"/>
-          </w:tcPr>
-          <w:p>
-            <w:r>
-              <w:t>langt over gennemsnittet</w:t>
-            </w:r>
-          </w:p>
-        </w:tc>
-      </w:tr>
-      <w:tr>
-        <w:tc>
-          <w:tcPr>
-            <w:tcW w:type="dxa" w:w="1728"/>
-          </w:tcPr>
-          <w:p>
-            <w:r>
               <w:t>VFI</w:t>
             </w:r>
           </w:p>
@@ -363,7 +311,7 @@
           </w:tcPr>
           <w:p>
             <w:r>
-              <w:t>84</w:t>
+              <w:t>68</w:t>
             </w:r>
           </w:p>
         </w:tc>
@@ -373,7 +321,7 @@
           </w:tcPr>
           <w:p>
             <w:r>
-              <w:t>95-105</w:t>
+              <w:t>63-80</w:t>
             </w:r>
           </w:p>
         </w:tc>
@@ -383,7 +331,7 @@
           </w:tcPr>
           <w:p>
             <w:r>
-              <w:t>50</w:t>
+              <w:t>2</w:t>
             </w:r>
           </w:p>
         </w:tc>
@@ -393,7 +341,7 @@
           </w:tcPr>
           <w:p>
             <w:r>
-              <w:t>noget under gennemsnittet</w:t>
+              <w:t>langt under gennemsnittet</w:t>
             </w:r>
           </w:p>
         </w:tc>
@@ -415,7 +363,7 @@
           </w:tcPr>
           <w:p>
             <w:r>
-              <w:t>84</w:t>
+              <w:t>86</w:t>
             </w:r>
           </w:p>
         </w:tc>
@@ -425,7 +373,7 @@
           </w:tcPr>
           <w:p>
             <w:r>
-              <w:t>70-90</w:t>
+              <w:t>79-96</w:t>
             </w:r>
           </w:p>
         </w:tc>
@@ -435,7 +383,7 @@
           </w:tcPr>
           <w:p>
             <w:r>
-              <w:t>25</w:t>
+              <w:t>18</w:t>
             </w:r>
           </w:p>
         </w:tc>
@@ -445,7 +393,7 @@
           </w:tcPr>
           <w:p>
             <w:r>
-              <w:t>noget under gennemsnittet</w:t>
+              <w:t>gennemsnitligt</w:t>
             </w:r>
           </w:p>
         </w:tc>
@@ -457,7 +405,7 @@
           </w:tcPr>
           <w:p>
             <w:r>
-              <w:t>LRI</w:t>
+              <w:t>RSI</w:t>
             </w:r>
           </w:p>
         </w:tc>
@@ -467,7 +415,7 @@
           </w:tcPr>
           <w:p>
             <w:r>
-              <w:t>84</w:t>
+              <w:t>67</w:t>
             </w:r>
           </w:p>
         </w:tc>
@@ -477,7 +425,7 @@
           </w:tcPr>
           <w:p>
             <w:r>
-              <w:t>65-78</w:t>
+              <w:t>62-77</w:t>
             </w:r>
           </w:p>
         </w:tc>
@@ -487,7 +435,7 @@
           </w:tcPr>
           <w:p>
             <w:r>
-              <w:t>10</w:t>
+              <w:t>1</w:t>
             </w:r>
           </w:p>
         </w:tc>
@@ -497,7 +445,7 @@
           </w:tcPr>
           <w:p>
             <w:r>
-              <w:t>noget under gennemsnittet</w:t>
+              <w:t>langt under gennemsnittet</w:t>
             </w:r>
           </w:p>
         </w:tc>
@@ -519,7 +467,7 @@
           </w:tcPr>
           <w:p>
             <w:r>
-              <w:t>84</w:t>
+              <w:t>82</w:t>
             </w:r>
           </w:p>
         </w:tc>
@@ -529,7 +477,7 @@
           </w:tcPr>
           <w:p>
             <w:r>
-              <w:t>110-130</w:t>
+              <w:t>76-91</w:t>
             </w:r>
           </w:p>
         </w:tc>
@@ -539,7 +487,7 @@
           </w:tcPr>
           <w:p>
             <w:r>
-              <w:t>64</w:t>
+              <w:t>12</w:t>
             </w:r>
           </w:p>
         </w:tc>
@@ -571,7 +519,7 @@
           </w:tcPr>
           <w:p>
             <w:r>
-              <w:t>84</w:t>
+              <w:t>89</w:t>
             </w:r>
           </w:p>
         </w:tc>
@@ -581,7 +529,7 @@
           </w:tcPr>
           <w:p>
             <w:r>
-              <w:t>125-135</w:t>
+              <w:t>81-99</w:t>
             </w:r>
           </w:p>
         </w:tc>
@@ -591,7 +539,59 @@
           </w:tcPr>
           <w:p>
             <w:r>
-              <w:t>98</w:t>
+              <w:t>23</w:t>
+            </w:r>
+          </w:p>
+        </w:tc>
+        <w:tc>
+          <w:tcPr>
+            <w:tcW w:type="dxa" w:w="1728"/>
+          </w:tcPr>
+          <w:p>
+            <w:r>
+              <w:t>gennemsnitligt</w:t>
+            </w:r>
+          </w:p>
+        </w:tc>
+      </w:tr>
+      <w:tr>
+        <w:tc>
+          <w:tcPr>
+            <w:tcW w:type="dxa" w:w="1728"/>
+          </w:tcPr>
+          <w:p>
+            <w:r>
+              <w:t>HIK</w:t>
+            </w:r>
+          </w:p>
+        </w:tc>
+        <w:tc>
+          <w:tcPr>
+            <w:tcW w:type="dxa" w:w="1728"/>
+          </w:tcPr>
+          <w:p>
+            <w:r>
+              <w:t>70</w:t>
+            </w:r>
+          </w:p>
+        </w:tc>
+        <w:tc>
+          <w:tcPr>
+            <w:tcW w:type="dxa" w:w="1728"/>
+          </w:tcPr>
+          <w:p>
+            <w:r>
+              <w:t>65-78</w:t>
+            </w:r>
+          </w:p>
+        </w:tc>
+        <w:tc>
+          <w:tcPr>
+            <w:tcW w:type="dxa" w:w="1728"/>
+          </w:tcPr>
+          <w:p>
+            <w:r>
+              <w:t>2</w:t>
             </w:r>
           </w:p>
         </w:tc>
@@ -626,33 +626,28 @@
     </w:p>
     <w:p>
       <w:r>
-        <w:t>En høj score på testen er ikke nødvendigvis et udtryk for at barnet ikke kan have behov for støtte.</w:t>
+        <w:t>En lav score på testen er ikke et udtryk for, at man ikke kan udvikle sig, men et udtryk for hvor man ligger ift. gennemsnittet.</w:t>
         <w:br/>
-        <w:t>Høj begavelse kan også være et særligt behov, da man tit vil have et behov for større faglige udfordringer, for at man også lærer at koncentrere sig og gøre sig umage.</w:t>
+        <w:t>Et barn vil derfor oftest udvikle sig sammen med gennemsnittet - så barnets rå-score stiger samtidig med at gennemsnittet også stiger.</w:t>
         <w:br/>
-        <w:t>Høj begavelse kan desuden også medføre meget høje forventninger fra omgivelserne, som det kan være svært for barnet at leve op til.</w:t>
+        <w:t>Derfor ser man ofte, at børn bliver ved med at ligge i nærheden af det samme område ift. gennemsnittet, men det er vigtigt ikke at misforstå dette med fraværet af udvikling, eller manglende potentiale herfor.</w:t>
         <w:br/>
-        <w:t xml:space="preserve">Med dette i tankerne er det vigtigt at støtte barnet i at finde værdier og mål, som relaterer sig til ting, som er indenfor barnets kontrol. </w:t>
+        <w:t>Man kan sammenligne det med, at være højdemæssigt lavere end gennemsnittet i børnehaven.</w:t>
         <w:br/>
-        <w:t>Eksempelvist er flid, ærlighed, omtanke og mod alt sammen fuldkommen indenfor elevens kontrol, hvor antallet af løste opgaver og ens karakterer kun delvist er indenfor elevens kontrol.</w:t>
+        <w:t>Her kan et barn 10 år senere også være blandt de laveste børn i udskolingen, selvom de er langt højere end de var i børnehaven.</w:t>
+        <w:br/>
+        <w:t xml:space="preserve">Med dette i tankerne er det dog vigtigt at støtte barnet i at finde værdier og mål, som relaterer sig til ting, som er indenfor barnets kontrol. </w:t>
+        <w:br/>
+        <w:t>Eksempelvist er flid, ærlighed, omtanke, nysgerrighed og mod alt sammen fuldkommen indenfor elevens kontrol, hvor antallet af løste opgaver og ens karakterer kun delvist er indenfor elevens kontrol.</w:t>
       </w:r>
     </w:p>
     <w:p>
       <w:r>
-        <w:t xml:space="preserve">Verbal forståelse indebærer at kunne forklare betydningen af ord, ræsonnere om sproglige begreber, samt at kunne forklare tilegnet viden med ord.
+        <w:t>Verbal forståelse indebærer at kunne forklare betydningen af ord, ræsonnere om sproglige begreber, samt at kunne forklare tilegnet viden med ord.
 Når man scorer lavt på VFI, kan man ofte have svært ved disse ting både skriftligt og mundtligt - samt at forstå og følge verbal instruktion.
 Derfor kan det hjælpe at supplere instruktioner og beskeder med billeder, visualiseringer og gentagelser.
 Man kan også med fordel visualisere strukturen i hverdagen og løsningen af opgaver (både ift. lektier og i undervisningen) fx form af billeder, piktogrammer og ugeskemaer. 
-For at minimere elevens oplevelse af at være anderledes kan disse værktøjer fx anvendes i hele klassen, eller mere diskret på en computer.Arbejdshukommelse er udtryk for hvor meget mental "plads" man har at arbejde på. 
-Hvis arbejdshukommelsen har lav kapacitet kan det derfor være svært at løse komplekse opgaver, som består af mange dele, 
-som samtidigt skal anvendes - da der ikke er plads til at fastholde dem alle i sindet på samme tid - nogle af delene kan blive "glemt", i takt med at andre bliver anvendt.
-Så længe antallet af elementer ikke overstiger arbejdshukommelsens kapacitet behøver der ikke være udfordringer.
-Mere komplekse opgaver stiller dog højere krav til arbejdshukommelsen.
-Det vil derfor også være udfordrende at modtage komplekse instrukser verbalt, da de tit stiller store krav til, at man kan bearbejde mange ord på en gang.
-Derfor kan det hjælpe at "eksternalisere" beskeder, instruktioner og opgaver - både i klasseværelset og fx ifbm. lektier.
-Dette kan tage form af skriftlige instrukser, piktogrammer, tegninger eller andre visuelle hjælpemidler.
-Disse visuelle hjælpemidler vil have til fælles, at de giver elever mulighed for, at vende tilbage til en information, hvis man "taber" et element under den mentale bearbejdning.
-Forarbejdningshastighed er udtryk for ens mentale arbejdshastighed.
+For at minimere elevens oplevelse af at være anderledes kan disse værktøjer fx anvendes i hele klassen, eller mere diskret på en computer.Forarbejdningshastighed er udtryk for ens mentale arbejdshastighed.
 En lav score på forarbejdningshastighed vil betyde at man vil være længere om at løse opgaver end en gennemsnitlig elev af samme køn.
 Derfor anbefales det at man får længere tid til at løse opgaver - eller at der i stedet for at være fokus på hvor meget man kan nå af en opgave, at der s
 Det visuo-spatiale (visuelt-rummelige) indeks måler blandt andet evnen til at integrere forhold mellem helhed og del-elementer og evne til at rette sit fokus mod visuelle detaljer.
@@ -660,9 +655,8 @@
 Fx kan man ved at markere instruktioner med en farve (fx med overstregningstusch), for tydeligt at adskille svar fra spørgsmål.
 Denne strategi kan eleven også selv gøre brug af.
 Man kan også dække dele af ark med opgaver med papir, så eleven kun kan se den opgave de aktuelt arbejder med.
-Det kan desuden være konstruktivt at man ikke inkluderer visuelle indtryk på uddelte papirer, som ikke har direkte relevant for løsningen af opgaven - da det kan være svært at ignorere irrelevant visuel information.
-Eksempel på anbefaling (RSI)
-</w:t>
+Det kan desuden være konstruktivt at man ikke inkluderer visuelle indtryk på uddelte papirer, som ikke har direkte relevant for løsningen af opgaven - da det kan være svært at ignorere irrelevant visuel information.</w:t>
+        <w:br/>
       </w:r>
     </w:p>
     <w:p>

</xml_diff>

<commit_message>
Changed bug where recommendations got wrong format
Changed the get_recommendations to get raw strings, using switch statement instead of adding them to df, and usin iloc method in pandas dataframe
</commit_message>
<xml_diff>
--- a/WISC_IV_rapport.docx
+++ b/WISC_IV_rapport.docx
@@ -7,7 +7,7 @@
         <w:pStyle w:val="Title"/>
       </w:pPr>
       <w:r>
-        <w:t>WISC-IV rapport 27-06-23</w:t>
+        <w:t>WISC-IV rapport 11-07-23</w:t>
       </w:r>
     </w:p>
     <w:p>
@@ -35,7 +35,7 @@
     </w:p>
     <w:p>
       <w:r>
-        <w:t xml:space="preserve">VFI (verbalt forståelses-indeks) blev målt til 68 (95% KI mellem 63-80), hvilket er langt under gennemsnittet. Denne score var 2. percentil, hvilket vil sige at 2% af børnene i norm-gruppen scorede lavere. VSI (visuo-spatial (visuelt/rumligt) indeks) blev målt til 86 (95% KI mellem 79-96), hvilket er gennemsnitligt. Denne score var 18. percentil, hvilket vil sige at 18% af børnene i norm-gruppen scorede lavere. RSI (logisk ræsonnerings-indeks) blev målt til 67 (95% KI mellem 62-77), hvilket er langt under gennemsnittet. Denne score var 1. percentil, hvilket vil sige at 1% af børnene i norm-gruppen scorede lavere. AHI (arbejdshukommelses-indeks) blev målt til 82 (95% KI mellem 76-91), hvilket er noget under gennemsnittet. Denne score var 12. percentil, hvilket vil sige at 12% af børnene i norm-gruppen scorede lavere. FHI (forarbejdningshastigheds-indeks) blev målt til 89 (95% KI mellem 81-99), hvilket er gennemsnitligt. Denne score var 23. percentil, hvilket vil sige at 23% af børnene i norm-gruppen scorede lavere. HIK (hele skalaen intelligenskvotient) blev målt til 70 (95% KI mellem 65-78), hvilket er noget under gennemsnittet. Denne score var 2. percentil, hvilket vil sige at 2% af børnene i norm-gruppen scorede lavere. </w:t>
+        <w:t xml:space="preserve">VFI (verbalt forståelses-indeks) blev målt til 68 (95% KI mellem 63-80), hvilket er langt under gennemsnittet. Denne score var 2. percentil, hvilket vil sige at 2% af børnene i norm-gruppen scorede lavere. VSI (visuo-spatial (visuelt/rumligt) indeks) blev målt til 86 (95% KI mellem 79-96), hvilket er nedre del af gennemsnittet. Denne score var 18. percentil, hvilket vil sige at 18% af børnene i norm-gruppen scorede lavere. RSI (logisk ræsonnerings-indeks) blev målt til 67 (95% KI mellem 62-77), hvilket er langt under gennemsnittet. Denne score var 1. percentil, hvilket vil sige at 1% af børnene i norm-gruppen scorede lavere. AHI (arbejdshukommelses-indeks) blev målt til 82 (95% KI mellem 76-91), hvilket er noget under gennemsnittet. Denne score var 12. percentil, hvilket vil sige at 12% af børnene i norm-gruppen scorede lavere. FHI (forarbejdningshastigheds-indeks) blev målt til 89 (95% KI mellem 81-99), hvilket er nedre del af gennemsnittet. Denne score var 23. percentil, hvilket vil sige at 23% af børnene i norm-gruppen scorede lavere. HIK (hele skalaen intelligenskvotient) blev målt til 70 (95% KI mellem 65-78), hvilket er noget under gennemsnittet. Denne score var 2. percentil, hvilket vil sige at 2% af børnene i norm-gruppen scorede lavere. </w:t>
       </w:r>
     </w:p>
     <w:tbl>
@@ -393,7 +393,7 @@
           </w:tcPr>
           <w:p>
             <w:r>
-              <w:t>gennemsnitligt</w:t>
+              <w:t>nedre del af gennemsnittet</w:t>
             </w:r>
           </w:p>
         </w:tc>
@@ -549,7 +549,7 @@
           </w:tcPr>
           <w:p>
             <w:r>
-              <w:t>gennemsnitligt</w:t>
+              <w:t>nedre del af gennemsnittet</w:t>
             </w:r>
           </w:p>
         </w:tc>

</xml_diff>